<commit_message>
casos de teste padronizacao
</commit_message>
<xml_diff>
--- a/testes/casoTesteFuncionario.docx
+++ b/testes/casoTesteFuncionario.docx
@@ -6,17 +6,26 @@
       <w:pPr>
         <w:jc w:val="center"/>
         <w:rPr>
-          <w:b/>
-          <w:bCs/>
+          <w:sz w:val="36"/>
+          <w:szCs w:val="36"/>
         </w:rPr>
       </w:pPr>
       <w:r>
         <w:rPr>
-          <w:b/>
-          <w:bCs/>
+          <w:sz w:val="36"/>
+          <w:szCs w:val="36"/>
         </w:rPr>
-        <w:t>Caso Testes Funcionário</w:t>
+        <w:t xml:space="preserve">Casos de Testes do Cadastro de </w:t>
       </w:r>
+      <w:proofErr w:type="spellStart"/>
+      <w:r>
+        <w:rPr>
+          <w:sz w:val="36"/>
+          <w:szCs w:val="36"/>
+        </w:rPr>
+        <w:t>Funcionarios</w:t>
+      </w:r>
+      <w:proofErr w:type="spellEnd"/>
     </w:p>
     <w:p/>
     <w:tbl>
@@ -85,7 +94,10 @@
           </w:tcPr>
           <w:p>
             <w:r>
-              <w:t>Caracteres do tipo char entre 0 &lt; n &lt; = 100</w:t>
+              <w:t xml:space="preserve">Caracteres do tipo char </w:t>
+            </w:r>
+            <w:r>
+              <w:t>com no máximo 100 caracteres</w:t>
             </w:r>
           </w:p>
         </w:tc>
@@ -95,12 +107,18 @@
           </w:tcPr>
           <w:p>
             <w:r>
-              <w:t>Caracteres que não sejam do tipo char ou n &lt;= 0 ou n =&gt; 100</w:t>
-            </w:r>
-          </w:p>
-        </w:tc>
-      </w:tr>
-      <w:tr>
+              <w:t>Caracteres que não sejam do tipo char</w:t>
+            </w:r>
+            <w:r>
+              <w:t>; Cadeia de caracteres maior que 100</w:t>
+            </w:r>
+          </w:p>
+        </w:tc>
+      </w:tr>
+      <w:tr>
+        <w:trPr>
+          <w:trHeight w:val="68"/>
+        </w:trPr>
         <w:tc>
           <w:tcPr>
             <w:tcW w:w="2831" w:type="dxa"/>
@@ -117,7 +135,10 @@
           </w:tcPr>
           <w:p>
             <w:r>
-              <w:t>Caracteres do tipo char entre 0 &lt; n &lt; = 100</w:t>
+              <w:t xml:space="preserve">Caracteres do tipo char </w:t>
+            </w:r>
+            <w:r>
+              <w:t>com no máximo 100 caracteres</w:t>
             </w:r>
           </w:p>
         </w:tc>
@@ -127,7 +148,13 @@
           </w:tcPr>
           <w:p>
             <w:r>
-              <w:t>Caracteres que não sejam do tipo char ou n &lt;= 0 ou n =&gt; 100</w:t>
+              <w:t>Caracteres que não sejam do tipo char</w:t>
+            </w:r>
+            <w:r>
+              <w:t xml:space="preserve">; </w:t>
+            </w:r>
+            <w:r>
+              <w:t>Cadeia de caracteres maior que 100</w:t>
             </w:r>
           </w:p>
         </w:tc>
@@ -199,42 +226,24 @@
           </w:p>
         </w:tc>
       </w:tr>
-      <w:tr>
-        <w:trPr>
-          <w:trHeight w:val="434"/>
-        </w:trPr>
-        <w:tc>
-          <w:tcPr>
-            <w:tcW w:w="2831" w:type="dxa"/>
-          </w:tcPr>
-          <w:p>
-            <w:r>
-              <w:t>Cadastrar ou encerrar</w:t>
-            </w:r>
-          </w:p>
-        </w:tc>
-        <w:tc>
-          <w:tcPr>
-            <w:tcW w:w="3118" w:type="dxa"/>
-          </w:tcPr>
-          <w:p>
-            <w:r>
-              <w:t>Carácter único</w:t>
-            </w:r>
-          </w:p>
-        </w:tc>
-        <w:tc>
-          <w:tcPr>
-            <w:tcW w:w="3402" w:type="dxa"/>
-          </w:tcPr>
-          <w:p>
-            <w:r>
-              <w:t>2 ou mais caracteres</w:t>
-            </w:r>
-          </w:p>
-        </w:tc>
-      </w:tr>
     </w:tbl>
+    <w:p/>
+    <w:p>
+      <w:pPr>
+        <w:rPr>
+          <w:sz w:val="28"/>
+          <w:szCs w:val="28"/>
+          <w:u w:val="single"/>
+        </w:rPr>
+      </w:pPr>
+      <w:r>
+        <w:rPr>
+          <w:sz w:val="28"/>
+          <w:szCs w:val="28"/>
+        </w:rPr>
+        <w:t>Casos de teste:</w:t>
+      </w:r>
+    </w:p>
     <w:p/>
     <w:tbl>
       <w:tblPr>
@@ -252,183 +261,180 @@
             <w:tcW w:w="4247" w:type="dxa"/>
           </w:tcPr>
           <w:p>
-            <w:pPr>
+            <w:r>
               <w:rPr>
                 <w:b/>
                 <w:bCs/>
               </w:rPr>
-            </w:pPr>
+              <w:t xml:space="preserve">Nome </w:t>
+            </w:r>
+          </w:p>
+        </w:tc>
+        <w:tc>
+          <w:tcPr>
+            <w:tcW w:w="4247" w:type="dxa"/>
+          </w:tcPr>
+          <w:p>
             <w:r>
               <w:rPr>
                 <w:b/>
                 <w:bCs/>
               </w:rPr>
-              <w:t>Entrada</w:t>
-            </w:r>
-          </w:p>
-        </w:tc>
-        <w:tc>
-          <w:tcPr>
-            <w:tcW w:w="4247" w:type="dxa"/>
-          </w:tcPr>
-          <w:p>
-            <w:pPr>
+              <w:t>Saída</w:t>
+            </w:r>
+            <w:r>
               <w:rPr>
                 <w:b/>
                 <w:bCs/>
               </w:rPr>
+              <w:t xml:space="preserve"> Esperada</w:t>
+            </w:r>
+          </w:p>
+        </w:tc>
+      </w:tr>
+      <w:tr>
+        <w:tc>
+          <w:tcPr>
+            <w:tcW w:w="4247" w:type="dxa"/>
+          </w:tcPr>
+          <w:p>
+            <w:proofErr w:type="spellStart"/>
+            <w:r>
+              <w:t>nomeTeste</w:t>
+            </w:r>
+            <w:proofErr w:type="spellEnd"/>
+          </w:p>
+        </w:tc>
+        <w:tc>
+          <w:tcPr>
+            <w:tcW w:w="4247" w:type="dxa"/>
+          </w:tcPr>
+          <w:p>
+            <w:r>
+              <w:t>Programa passa para próxima instrução: “Telefone de contato:”</w:t>
+            </w:r>
+          </w:p>
+        </w:tc>
+      </w:tr>
+      <w:tr>
+        <w:tc>
+          <w:tcPr>
+            <w:tcW w:w="4247" w:type="dxa"/>
+          </w:tcPr>
+          <w:p>
+            <w:pPr>
+              <w:rPr>
+                <w:u w:val="single"/>
+              </w:rPr>
             </w:pPr>
-            <w:r>
-              <w:rPr>
-                <w:b/>
-                <w:bCs/>
-              </w:rPr>
-              <w:t>Saída</w:t>
-            </w:r>
-          </w:p>
-        </w:tc>
-      </w:tr>
-      <w:tr>
-        <w:tc>
-          <w:tcPr>
-            <w:tcW w:w="4247" w:type="dxa"/>
-          </w:tcPr>
-          <w:p>
-            <w:r>
-              <w:t>“</w:t>
-            </w:r>
-            <w:proofErr w:type="spellStart"/>
-            <w:r>
-              <w:t>nomeTeste</w:t>
-            </w:r>
-            <w:proofErr w:type="spellEnd"/>
-            <w:r>
-              <w:t>”</w:t>
-            </w:r>
-          </w:p>
-        </w:tc>
-        <w:tc>
-          <w:tcPr>
-            <w:tcW w:w="4247" w:type="dxa"/>
-          </w:tcPr>
-          <w:p>
-            <w:r>
-              <w:t>Gravar o nome digitado</w:t>
-            </w:r>
-          </w:p>
-        </w:tc>
-      </w:tr>
-      <w:tr>
-        <w:tc>
-          <w:tcPr>
-            <w:tcW w:w="4247" w:type="dxa"/>
-          </w:tcPr>
-          <w:p>
-            <w:r>
-              <w:t>“</w:t>
-            </w:r>
-            <w:proofErr w:type="spellStart"/>
-            <w:r>
-              <w:t>cargoTeste</w:t>
-            </w:r>
-            <w:proofErr w:type="spellEnd"/>
-            <w:r>
-              <w:t>”</w:t>
-            </w:r>
-          </w:p>
-        </w:tc>
-        <w:tc>
-          <w:tcPr>
-            <w:tcW w:w="4247" w:type="dxa"/>
-          </w:tcPr>
-          <w:p>
-            <w:r>
-              <w:t>-</w:t>
-            </w:r>
-          </w:p>
-        </w:tc>
-      </w:tr>
-      <w:tr>
-        <w:tc>
-          <w:tcPr>
-            <w:tcW w:w="4247" w:type="dxa"/>
-          </w:tcPr>
-          <w:p>
-            <w:r>
-              <w:t>“</w:t>
-            </w:r>
-            <w:r>
-              <w:t>1050,00</w:t>
-            </w:r>
-            <w:r>
-              <w:t>”</w:t>
-            </w:r>
-          </w:p>
-        </w:tc>
-        <w:tc>
-          <w:tcPr>
-            <w:tcW w:w="4247" w:type="dxa"/>
-          </w:tcPr>
-          <w:p>
-            <w:r>
-              <w:t>-</w:t>
-            </w:r>
-          </w:p>
-        </w:tc>
-      </w:tr>
-      <w:tr>
-        <w:tc>
-          <w:tcPr>
-            <w:tcW w:w="4247" w:type="dxa"/>
-          </w:tcPr>
-          <w:p>
-            <w:r>
-              <w:t>“</w:t>
-            </w:r>
-            <w:r>
-              <w:t>(31)99999-9999</w:t>
-            </w:r>
-            <w:r>
-              <w:t>”</w:t>
-            </w:r>
-          </w:p>
-        </w:tc>
-        <w:tc>
-          <w:tcPr>
-            <w:tcW w:w="4247" w:type="dxa"/>
-          </w:tcPr>
-          <w:p>
-            <w:r>
-              <w:t>-</w:t>
-            </w:r>
-          </w:p>
-        </w:tc>
-      </w:tr>
-      <w:tr>
-        <w:tc>
-          <w:tcPr>
-            <w:tcW w:w="4247" w:type="dxa"/>
-          </w:tcPr>
-          <w:p>
-            <w:r>
-              <w:t>“S ou N”</w:t>
-            </w:r>
-          </w:p>
-        </w:tc>
-        <w:tc>
-          <w:tcPr>
-            <w:tcW w:w="4247" w:type="dxa"/>
-          </w:tcPr>
-          <w:p>
-            <w:r>
-              <w:t>Cadastrar mais funcionários?</w:t>
+            <w:proofErr w:type="spellStart"/>
+            <w:r>
+              <w:t>aaaaaaaaaa</w:t>
+            </w:r>
+            <w:proofErr w:type="spellEnd"/>
+            <w:r>
+              <w:t xml:space="preserve"> </w:t>
+            </w:r>
+            <w:proofErr w:type="spellStart"/>
+            <w:r>
+              <w:t>aaaaaaaaaa</w:t>
+            </w:r>
+            <w:proofErr w:type="spellEnd"/>
+            <w:r>
+              <w:t xml:space="preserve"> </w:t>
+            </w:r>
+            <w:proofErr w:type="spellStart"/>
+            <w:r>
+              <w:t>aaaaaaaaaa</w:t>
+            </w:r>
+            <w:proofErr w:type="spellEnd"/>
+            <w:r>
+              <w:t xml:space="preserve"> </w:t>
+            </w:r>
+            <w:proofErr w:type="spellStart"/>
+            <w:r>
+              <w:t>aaaaaaaaaa</w:t>
+            </w:r>
+            <w:proofErr w:type="spellEnd"/>
+            <w:r>
+              <w:t xml:space="preserve"> </w:t>
+            </w:r>
+            <w:proofErr w:type="spellStart"/>
+            <w:r>
+              <w:t>aaaaaaaaaa</w:t>
+            </w:r>
+            <w:proofErr w:type="spellEnd"/>
+            <w:r>
+              <w:t xml:space="preserve"> </w:t>
+            </w:r>
+            <w:proofErr w:type="spellStart"/>
+            <w:r>
+              <w:t>aaaaaaaaaa</w:t>
+            </w:r>
+            <w:proofErr w:type="spellEnd"/>
+            <w:r>
+              <w:t xml:space="preserve"> </w:t>
+            </w:r>
+            <w:proofErr w:type="spellStart"/>
+            <w:r>
+              <w:t>aaaaaaaaaa</w:t>
+            </w:r>
+            <w:proofErr w:type="spellEnd"/>
+            <w:r>
+              <w:t xml:space="preserve"> </w:t>
+            </w:r>
+            <w:proofErr w:type="spellStart"/>
+            <w:r>
+              <w:t>aaaaaaaaaa</w:t>
+            </w:r>
+            <w:proofErr w:type="spellEnd"/>
+            <w:r>
+              <w:t xml:space="preserve"> </w:t>
+            </w:r>
+            <w:proofErr w:type="spellStart"/>
+            <w:r>
+              <w:t>aaaaaaaaaa</w:t>
+            </w:r>
+            <w:proofErr w:type="spellEnd"/>
+            <w:r>
+              <w:t xml:space="preserve"> </w:t>
+            </w:r>
+            <w:proofErr w:type="spellStart"/>
+            <w:r>
+              <w:t>aaaaaaaaaaa</w:t>
+            </w:r>
+            <w:proofErr w:type="spellEnd"/>
+          </w:p>
+        </w:tc>
+        <w:tc>
+          <w:tcPr>
+            <w:tcW w:w="4247" w:type="dxa"/>
+          </w:tcPr>
+          <w:p>
+            <w:r>
+              <w:t>Programa tem erro no processamento</w:t>
+            </w:r>
+            <w:r>
+              <w:t xml:space="preserve"> </w:t>
             </w:r>
           </w:p>
         </w:tc>
       </w:tr>
     </w:tbl>
-    <w:p/>
-    <w:p/>
+    <w:p>
+      <w:pPr>
+        <w:tabs>
+          <w:tab w:val="left" w:pos="1830"/>
+          <w:tab w:val="right" w:pos="8504"/>
+        </w:tabs>
+      </w:pPr>
+      <w:r>
+        <w:tab/>
+      </w:r>
+      <w:r>
+        <w:tab/>
+      </w:r>
+    </w:p>
     <w:tbl>
       <w:tblPr>
         <w:tblStyle w:val="Tabelacomgrade"/>
@@ -450,7 +456,7 @@
                 <w:b/>
                 <w:bCs/>
               </w:rPr>
-              <w:t>Entrada</w:t>
+              <w:t>Telefone</w:t>
             </w:r>
           </w:p>
         </w:tc>
@@ -482,305 +488,93 @@
             <w:tcW w:w="4247" w:type="dxa"/>
           </w:tcPr>
           <w:p>
-            <w:proofErr w:type="spellStart"/>
-            <w:r>
-              <w:t>nomeTeste</w:t>
-            </w:r>
-            <w:proofErr w:type="spellEnd"/>
-          </w:p>
-        </w:tc>
-        <w:tc>
-          <w:tcPr>
-            <w:tcW w:w="4247" w:type="dxa"/>
-          </w:tcPr>
-          <w:p>
-            <w:r>
-              <w:t>Salvar</w:t>
-            </w:r>
-            <w:r>
-              <w:t xml:space="preserve"> o nome digitado</w:t>
-            </w:r>
-          </w:p>
-        </w:tc>
-      </w:tr>
-      <w:tr>
-        <w:tc>
-          <w:tcPr>
-            <w:tcW w:w="4247" w:type="dxa"/>
-          </w:tcPr>
-          <w:p>
             <w:pPr>
-              <w:rPr>
-                <w:u w:val="single"/>
-              </w:rPr>
-            </w:pPr>
-            <w:proofErr w:type="spellStart"/>
-            <w:r>
-              <w:t>aaaaaaaaaa</w:t>
-            </w:r>
-            <w:proofErr w:type="spellEnd"/>
-            <w:r>
-              <w:t xml:space="preserve"> </w:t>
-            </w:r>
-            <w:proofErr w:type="spellStart"/>
-            <w:r>
-              <w:t>aaaaaaaaaa</w:t>
-            </w:r>
-            <w:proofErr w:type="spellEnd"/>
-            <w:r>
-              <w:t xml:space="preserve"> </w:t>
-            </w:r>
-            <w:proofErr w:type="spellStart"/>
-            <w:r>
-              <w:t>aaaaaaaaaa</w:t>
-            </w:r>
-            <w:proofErr w:type="spellEnd"/>
-            <w:r>
-              <w:t xml:space="preserve"> </w:t>
-            </w:r>
-            <w:proofErr w:type="spellStart"/>
-            <w:r>
-              <w:t>aaaaaaaaaa</w:t>
-            </w:r>
-            <w:proofErr w:type="spellEnd"/>
-            <w:r>
-              <w:t xml:space="preserve"> </w:t>
-            </w:r>
-            <w:proofErr w:type="spellStart"/>
-            <w:r>
-              <w:t>aaaaaaaaaa</w:t>
-            </w:r>
-            <w:proofErr w:type="spellEnd"/>
-            <w:r>
-              <w:t xml:space="preserve"> </w:t>
-            </w:r>
-            <w:proofErr w:type="spellStart"/>
-            <w:r>
-              <w:t>aaaaaaaaaa</w:t>
-            </w:r>
-            <w:proofErr w:type="spellEnd"/>
-            <w:r>
-              <w:t xml:space="preserve"> </w:t>
-            </w:r>
-            <w:proofErr w:type="spellStart"/>
-            <w:r>
-              <w:t>aaaaaaaaaa</w:t>
-            </w:r>
-            <w:proofErr w:type="spellEnd"/>
-            <w:r>
-              <w:t xml:space="preserve"> </w:t>
-            </w:r>
-            <w:proofErr w:type="spellStart"/>
-            <w:r>
-              <w:t>aaaaaaaaaa</w:t>
-            </w:r>
-            <w:proofErr w:type="spellEnd"/>
-            <w:r>
-              <w:t xml:space="preserve"> </w:t>
-            </w:r>
-            <w:proofErr w:type="spellStart"/>
-            <w:r>
-              <w:t>aaaaaaaaaa</w:t>
-            </w:r>
-            <w:proofErr w:type="spellEnd"/>
-            <w:r>
-              <w:t xml:space="preserve"> </w:t>
-            </w:r>
-            <w:proofErr w:type="spellStart"/>
-            <w:r>
-              <w:t>aaaaaaaaaa</w:t>
-            </w:r>
-            <w:r>
-              <w:t>a</w:t>
-            </w:r>
-            <w:proofErr w:type="spellEnd"/>
-          </w:p>
-        </w:tc>
-        <w:tc>
-          <w:tcPr>
-            <w:tcW w:w="4247" w:type="dxa"/>
-          </w:tcPr>
-          <w:p>
-            <w:r>
-              <w:t xml:space="preserve">Digite novamente o nome com no máximo 100 caracteres </w:t>
-            </w:r>
-          </w:p>
-        </w:tc>
-      </w:tr>
-      <w:tr>
-        <w:tc>
-          <w:tcPr>
-            <w:tcW w:w="4247" w:type="dxa"/>
-          </w:tcPr>
-          <w:p>
-            <w:r>
               <w:rPr>
                 <w:b/>
                 <w:bCs/>
               </w:rPr>
-              <w:t>Entrada</w:t>
-            </w:r>
-          </w:p>
-        </w:tc>
-        <w:tc>
-          <w:tcPr>
-            <w:tcW w:w="4247" w:type="dxa"/>
-          </w:tcPr>
-          <w:p>
-            <w:r>
+            </w:pPr>
+            <w:r>
+              <w:t>31991999999</w:t>
+            </w:r>
+          </w:p>
+        </w:tc>
+        <w:tc>
+          <w:tcPr>
+            <w:tcW w:w="4247" w:type="dxa"/>
+          </w:tcPr>
+          <w:p>
+            <w:pPr>
               <w:rPr>
                 <w:b/>
                 <w:bCs/>
               </w:rPr>
-              <w:t>Saída</w:t>
-            </w:r>
-            <w:r>
-              <w:rPr>
-                <w:b/>
-                <w:bCs/>
-              </w:rPr>
-              <w:t xml:space="preserve"> Esperada</w:t>
-            </w:r>
-          </w:p>
-        </w:tc>
-      </w:tr>
-      <w:tr>
-        <w:tc>
-          <w:tcPr>
-            <w:tcW w:w="4247" w:type="dxa"/>
-          </w:tcPr>
-          <w:p>
-            <w:proofErr w:type="spellStart"/>
-            <w:r>
-              <w:t>cargoTeste</w:t>
-            </w:r>
-            <w:proofErr w:type="spellEnd"/>
-          </w:p>
-        </w:tc>
-        <w:tc>
-          <w:tcPr>
-            <w:tcW w:w="4247" w:type="dxa"/>
-          </w:tcPr>
-          <w:p>
-            <w:r>
-              <w:t xml:space="preserve">Salvar o </w:t>
-            </w:r>
-            <w:r>
-              <w:t>cargo</w:t>
-            </w:r>
-            <w:r>
-              <w:t xml:space="preserve"> digitado</w:t>
-            </w:r>
-          </w:p>
-        </w:tc>
-      </w:tr>
-      <w:tr>
-        <w:tc>
-          <w:tcPr>
-            <w:tcW w:w="4247" w:type="dxa"/>
-          </w:tcPr>
-          <w:p>
-            <w:proofErr w:type="spellStart"/>
-            <w:r>
-              <w:t>bbbbbbbbbb</w:t>
-            </w:r>
-            <w:proofErr w:type="spellEnd"/>
-            <w:r>
-              <w:t xml:space="preserve"> </w:t>
-            </w:r>
-            <w:proofErr w:type="spellStart"/>
-            <w:r>
-              <w:t>bbbbbbbbbb</w:t>
-            </w:r>
-            <w:proofErr w:type="spellEnd"/>
-            <w:r>
-              <w:t xml:space="preserve"> </w:t>
-            </w:r>
-            <w:proofErr w:type="spellStart"/>
-            <w:r>
-              <w:t>bbbbbbbbbb</w:t>
-            </w:r>
-            <w:proofErr w:type="spellEnd"/>
-            <w:r>
-              <w:t xml:space="preserve"> </w:t>
-            </w:r>
-            <w:proofErr w:type="spellStart"/>
-            <w:r>
-              <w:t>bbbbbbbbbb</w:t>
-            </w:r>
-            <w:proofErr w:type="spellEnd"/>
-            <w:r>
-              <w:t xml:space="preserve"> </w:t>
-            </w:r>
-            <w:proofErr w:type="spellStart"/>
-            <w:r>
-              <w:t>bbbbbbbbbb</w:t>
-            </w:r>
-            <w:proofErr w:type="spellEnd"/>
-            <w:r>
-              <w:t xml:space="preserve"> </w:t>
-            </w:r>
-            <w:proofErr w:type="spellStart"/>
-            <w:r>
-              <w:t>bbbbbbbbbb</w:t>
-            </w:r>
-            <w:proofErr w:type="spellEnd"/>
-            <w:r>
-              <w:t xml:space="preserve"> </w:t>
-            </w:r>
-            <w:proofErr w:type="spellStart"/>
-            <w:r>
-              <w:t>bbbbbbbbbb</w:t>
-            </w:r>
-            <w:proofErr w:type="spellEnd"/>
-            <w:r>
-              <w:t xml:space="preserve"> </w:t>
-            </w:r>
-            <w:proofErr w:type="spellStart"/>
-            <w:r>
-              <w:t>bbbbbbbbbb</w:t>
-            </w:r>
-            <w:proofErr w:type="spellEnd"/>
-            <w:r>
-              <w:t xml:space="preserve"> </w:t>
-            </w:r>
-            <w:proofErr w:type="spellStart"/>
-            <w:r>
-              <w:t>bbbbbbbbbb</w:t>
-            </w:r>
-            <w:proofErr w:type="spellEnd"/>
-            <w:r>
-              <w:t xml:space="preserve"> </w:t>
-            </w:r>
-            <w:proofErr w:type="spellStart"/>
-            <w:r>
-              <w:t>bbbbbbbbbb</w:t>
-            </w:r>
-            <w:r>
-              <w:t>b</w:t>
-            </w:r>
-            <w:proofErr w:type="spellEnd"/>
-          </w:p>
-        </w:tc>
-        <w:tc>
-          <w:tcPr>
-            <w:tcW w:w="4247" w:type="dxa"/>
-          </w:tcPr>
-          <w:p>
-            <w:r>
-              <w:t>Digit</w:t>
-            </w:r>
-            <w:r>
-              <w:t>e</w:t>
-            </w:r>
-            <w:r>
-              <w:t xml:space="preserve"> novamente o nome com no máximo 100 caracteres </w:t>
+            </w:pPr>
+            <w:r>
+              <w:t>Programa passa para próxima instrução: “</w:t>
+            </w:r>
+            <w:r>
+              <w:t>Informe o cargo</w:t>
+            </w:r>
+            <w:r>
+              <w:t>:”</w:t>
+            </w:r>
+          </w:p>
+        </w:tc>
+      </w:tr>
+      <w:tr>
+        <w:tc>
+          <w:tcPr>
+            <w:tcW w:w="4247" w:type="dxa"/>
+          </w:tcPr>
+          <w:p>
+            <w:r>
+              <w:t>(31)99999-9999</w:t>
+            </w:r>
+          </w:p>
+        </w:tc>
+        <w:tc>
+          <w:tcPr>
+            <w:tcW w:w="4247" w:type="dxa"/>
+          </w:tcPr>
+          <w:p>
+            <w:r>
+              <w:t>Programa tem erro no processamento</w:t>
+            </w:r>
+          </w:p>
+        </w:tc>
+      </w:tr>
+      <w:tr>
+        <w:tc>
+          <w:tcPr>
+            <w:tcW w:w="4247" w:type="dxa"/>
+          </w:tcPr>
+          <w:p>
+            <w:r>
+              <w:t>0</w:t>
+            </w:r>
+          </w:p>
+        </w:tc>
+        <w:tc>
+          <w:tcPr>
+            <w:tcW w:w="4247" w:type="dxa"/>
+          </w:tcPr>
+          <w:p>
+            <w:r>
+              <w:t xml:space="preserve">Digite novamente um número maior que 11 </w:t>
             </w:r>
           </w:p>
         </w:tc>
       </w:tr>
     </w:tbl>
-    <w:p/>
+    <w:p>
+      <w:pPr>
+        <w:tabs>
+          <w:tab w:val="left" w:pos="1830"/>
+          <w:tab w:val="right" w:pos="8504"/>
+        </w:tabs>
+      </w:pPr>
+    </w:p>
     <w:tbl>
       <w:tblPr>
         <w:tblStyle w:val="Tabelacomgrade"/>
@@ -802,7 +596,7 @@
                 <w:b/>
                 <w:bCs/>
               </w:rPr>
-              <w:t>Entrada</w:t>
+              <w:t>Cargo</w:t>
             </w:r>
           </w:p>
         </w:tc>
@@ -834,67 +628,134 @@
             <w:tcW w:w="4247" w:type="dxa"/>
           </w:tcPr>
           <w:p>
-            <w:r>
-              <w:t>1050</w:t>
-            </w:r>
-            <w:r>
-              <w:t>.</w:t>
-            </w:r>
-            <w:r>
-              <w:t>00</w:t>
-            </w:r>
-          </w:p>
-        </w:tc>
-        <w:tc>
-          <w:tcPr>
-            <w:tcW w:w="4247" w:type="dxa"/>
-          </w:tcPr>
-          <w:p>
-            <w:r>
-              <w:t xml:space="preserve">Salvar o </w:t>
-            </w:r>
-            <w:r>
-              <w:t>salário</w:t>
-            </w:r>
-            <w:r>
-              <w:t xml:space="preserve"> digitado</w:t>
-            </w:r>
-          </w:p>
-        </w:tc>
-      </w:tr>
-      <w:tr>
-        <w:tc>
-          <w:tcPr>
-            <w:tcW w:w="4247" w:type="dxa"/>
-          </w:tcPr>
-          <w:p>
-            <w:r>
-              <w:t>“</w:t>
-            </w:r>
-            <w:r>
-              <w:t>0</w:t>
-            </w:r>
-            <w:r>
-              <w:t>”</w:t>
-            </w:r>
-          </w:p>
-        </w:tc>
-        <w:tc>
-          <w:tcPr>
-            <w:tcW w:w="4247" w:type="dxa"/>
-          </w:tcPr>
-          <w:p>
-            <w:r>
-              <w:t>Digit</w:t>
-            </w:r>
-            <w:r>
-              <w:t>e</w:t>
-            </w:r>
-            <w:r>
-              <w:t xml:space="preserve"> novamente </w:t>
-            </w:r>
-            <w:r>
-              <w:t>um número maior que 0</w:t>
+            <w:proofErr w:type="spellStart"/>
+            <w:r>
+              <w:t>cargoTeste</w:t>
+            </w:r>
+            <w:proofErr w:type="spellEnd"/>
+          </w:p>
+        </w:tc>
+        <w:tc>
+          <w:tcPr>
+            <w:tcW w:w="4247" w:type="dxa"/>
+          </w:tcPr>
+          <w:p>
+            <w:r>
+              <w:t>Programa passa para próxima instrução: “In</w:t>
+            </w:r>
+            <w:r>
+              <w:t xml:space="preserve">sira o </w:t>
+            </w:r>
+            <w:proofErr w:type="spellStart"/>
+            <w:proofErr w:type="gramStart"/>
+            <w:r>
+              <w:t>salario</w:t>
+            </w:r>
+            <w:proofErr w:type="spellEnd"/>
+            <w:proofErr w:type="gramEnd"/>
+            <w:r>
+              <w:t>:”</w:t>
+            </w:r>
+          </w:p>
+        </w:tc>
+      </w:tr>
+      <w:tr>
+        <w:tc>
+          <w:tcPr>
+            <w:tcW w:w="4247" w:type="dxa"/>
+          </w:tcPr>
+          <w:p>
+            <w:proofErr w:type="spellStart"/>
+            <w:r>
+              <w:t>bbbbbbbbbb</w:t>
+            </w:r>
+            <w:proofErr w:type="spellEnd"/>
+            <w:r>
+              <w:t xml:space="preserve"> </w:t>
+            </w:r>
+            <w:proofErr w:type="spellStart"/>
+            <w:r>
+              <w:t>bbbbbbbbbb</w:t>
+            </w:r>
+            <w:proofErr w:type="spellEnd"/>
+            <w:r>
+              <w:t xml:space="preserve"> </w:t>
+            </w:r>
+            <w:proofErr w:type="spellStart"/>
+            <w:r>
+              <w:t>bbbbbbbbbb</w:t>
+            </w:r>
+            <w:proofErr w:type="spellEnd"/>
+            <w:r>
+              <w:t xml:space="preserve"> </w:t>
+            </w:r>
+            <w:proofErr w:type="spellStart"/>
+            <w:r>
+              <w:t>bbbbbbbbbb</w:t>
+            </w:r>
+            <w:proofErr w:type="spellEnd"/>
+            <w:r>
+              <w:t xml:space="preserve"> </w:t>
+            </w:r>
+            <w:proofErr w:type="spellStart"/>
+            <w:r>
+              <w:t>bbbbbbbbbb</w:t>
+            </w:r>
+            <w:proofErr w:type="spellEnd"/>
+            <w:r>
+              <w:t xml:space="preserve"> </w:t>
+            </w:r>
+            <w:proofErr w:type="spellStart"/>
+            <w:r>
+              <w:t>bbbbbbbbbb</w:t>
+            </w:r>
+            <w:proofErr w:type="spellEnd"/>
+            <w:r>
+              <w:t xml:space="preserve"> </w:t>
+            </w:r>
+            <w:proofErr w:type="spellStart"/>
+            <w:r>
+              <w:t>bbbbbbbbbb</w:t>
+            </w:r>
+            <w:proofErr w:type="spellEnd"/>
+            <w:r>
+              <w:t xml:space="preserve"> </w:t>
+            </w:r>
+            <w:proofErr w:type="spellStart"/>
+            <w:r>
+              <w:t>bbbbbbbbbb</w:t>
+            </w:r>
+            <w:proofErr w:type="spellEnd"/>
+            <w:r>
+              <w:t xml:space="preserve"> </w:t>
+            </w:r>
+            <w:proofErr w:type="spellStart"/>
+            <w:r>
+              <w:t>bbbbbbbbbb</w:t>
+            </w:r>
+            <w:proofErr w:type="spellEnd"/>
+            <w:r>
+              <w:t xml:space="preserve"> </w:t>
+            </w:r>
+            <w:proofErr w:type="spellStart"/>
+            <w:r>
+              <w:t>bbbbbbbbbbb</w:t>
+            </w:r>
+            <w:proofErr w:type="spellEnd"/>
+          </w:p>
+        </w:tc>
+        <w:tc>
+          <w:tcPr>
+            <w:tcW w:w="4247" w:type="dxa"/>
+          </w:tcPr>
+          <w:p>
+            <w:r>
+              <w:t>Programa tem erro no</w:t>
+            </w:r>
+          </w:p>
+          <w:p>
+            <w:r>
+              <w:t xml:space="preserve"> processamento</w:t>
             </w:r>
             <w:r>
               <w:t xml:space="preserve"> </w:t>
@@ -903,7 +764,13 @@
         </w:tc>
       </w:tr>
     </w:tbl>
-    <w:p/>
+    <w:p>
+      <w:pPr>
+        <w:tabs>
+          <w:tab w:val="left" w:pos="1830"/>
+        </w:tabs>
+      </w:pPr>
+    </w:p>
     <w:tbl>
       <w:tblPr>
         <w:tblStyle w:val="Tabelacomgrade"/>
@@ -925,7 +792,7 @@
                 <w:b/>
                 <w:bCs/>
               </w:rPr>
-              <w:t>Entrada</w:t>
+              <w:t>Salário</w:t>
             </w:r>
           </w:p>
         </w:tc>
@@ -958,155 +825,52 @@
           </w:tcPr>
           <w:p>
             <w:r>
-              <w:t>(31)99999-9999</w:t>
-            </w:r>
-          </w:p>
-        </w:tc>
-        <w:tc>
-          <w:tcPr>
-            <w:tcW w:w="4247" w:type="dxa"/>
-          </w:tcPr>
-          <w:p>
-            <w:r>
-              <w:t xml:space="preserve">Salvar o </w:t>
-            </w:r>
-            <w:r>
-              <w:t>número</w:t>
-            </w:r>
-            <w:r>
-              <w:t xml:space="preserve"> digitado</w:t>
-            </w:r>
-          </w:p>
-        </w:tc>
-      </w:tr>
-      <w:tr>
-        <w:tc>
-          <w:tcPr>
-            <w:tcW w:w="4247" w:type="dxa"/>
-          </w:tcPr>
-          <w:p>
-            <w:r>
-              <w:t>0</w:t>
-            </w:r>
-          </w:p>
-        </w:tc>
-        <w:tc>
-          <w:tcPr>
-            <w:tcW w:w="4247" w:type="dxa"/>
-          </w:tcPr>
-          <w:p>
-            <w:r>
-              <w:t>Digite novamente um número maior que</w:t>
-            </w:r>
-            <w:r>
-              <w:t xml:space="preserve"> 11</w:t>
-            </w:r>
-            <w:r>
-              <w:t xml:space="preserve"> </w:t>
+              <w:t>1050</w:t>
+            </w:r>
+            <w:r>
+              <w:t>.</w:t>
+            </w:r>
+            <w:r>
+              <w:t>00</w:t>
+            </w:r>
+          </w:p>
+        </w:tc>
+        <w:tc>
+          <w:tcPr>
+            <w:tcW w:w="4247" w:type="dxa"/>
+          </w:tcPr>
+          <w:p>
+            <w:r>
+              <w:t>Salvar o salário digitado</w:t>
+            </w:r>
+          </w:p>
+        </w:tc>
+      </w:tr>
+      <w:tr>
+        <w:tc>
+          <w:tcPr>
+            <w:tcW w:w="4247" w:type="dxa"/>
+          </w:tcPr>
+          <w:p>
+            <w:r>
+              <w:t>“0”</w:t>
+            </w:r>
+          </w:p>
+        </w:tc>
+        <w:tc>
+          <w:tcPr>
+            <w:tcW w:w="4247" w:type="dxa"/>
+          </w:tcPr>
+          <w:p>
+            <w:r>
+              <w:t xml:space="preserve">Digite novamente um número maior que 0 </w:t>
             </w:r>
           </w:p>
         </w:tc>
       </w:tr>
     </w:tbl>
     <w:p/>
-    <w:tbl>
-      <w:tblPr>
-        <w:tblStyle w:val="Tabelacomgrade"/>
-        <w:tblW w:w="0" w:type="auto"/>
-        <w:tblLook w:val="04A0" w:firstRow="1" w:lastRow="0" w:firstColumn="1" w:lastColumn="0" w:noHBand="0" w:noVBand="1"/>
-      </w:tblPr>
-      <w:tblGrid>
-        <w:gridCol w:w="4247"/>
-        <w:gridCol w:w="4247"/>
-      </w:tblGrid>
-      <w:tr>
-        <w:tc>
-          <w:tcPr>
-            <w:tcW w:w="4247" w:type="dxa"/>
-          </w:tcPr>
-          <w:p>
-            <w:r>
-              <w:rPr>
-                <w:b/>
-                <w:bCs/>
-              </w:rPr>
-              <w:t>Entrada</w:t>
-            </w:r>
-          </w:p>
-        </w:tc>
-        <w:tc>
-          <w:tcPr>
-            <w:tcW w:w="4247" w:type="dxa"/>
-          </w:tcPr>
-          <w:p>
-            <w:r>
-              <w:rPr>
-                <w:b/>
-                <w:bCs/>
-              </w:rPr>
-              <w:t>Saída</w:t>
-            </w:r>
-            <w:r>
-              <w:rPr>
-                <w:b/>
-                <w:bCs/>
-              </w:rPr>
-              <w:t xml:space="preserve"> Esperada</w:t>
-            </w:r>
-          </w:p>
-        </w:tc>
-      </w:tr>
-      <w:tr>
-        <w:tc>
-          <w:tcPr>
-            <w:tcW w:w="4247" w:type="dxa"/>
-          </w:tcPr>
-          <w:p>
-            <w:r>
-              <w:t>S</w:t>
-            </w:r>
-          </w:p>
-        </w:tc>
-        <w:tc>
-          <w:tcPr>
-            <w:tcW w:w="4247" w:type="dxa"/>
-          </w:tcPr>
-          <w:p>
-            <w:r>
-              <w:t xml:space="preserve">Cadastrar mais um funcionário </w:t>
-            </w:r>
-          </w:p>
-        </w:tc>
-      </w:tr>
-      <w:tr>
-        <w:tc>
-          <w:tcPr>
-            <w:tcW w:w="4247" w:type="dxa"/>
-          </w:tcPr>
-          <w:p>
-            <w:r>
-              <w:t>1</w:t>
-            </w:r>
-          </w:p>
-        </w:tc>
-        <w:tc>
-          <w:tcPr>
-            <w:tcW w:w="4247" w:type="dxa"/>
-          </w:tcPr>
-          <w:p>
-            <w:r>
-              <w:t xml:space="preserve">Digite novamente um </w:t>
-            </w:r>
-            <w:r>
-              <w:t>carácter válido</w:t>
-            </w:r>
-            <w:r>
-              <w:t xml:space="preserve"> </w:t>
-            </w:r>
-          </w:p>
-        </w:tc>
-      </w:tr>
-    </w:tbl>
+    <w:p/>
     <w:p/>
     <w:sectPr>
       <w:pgSz w:w="11906" w:h="16838"/>
@@ -1241,6 +1005,7 @@
     <w:lsdException w:name="HTML Sample" w:semiHidden="1" w:unhideWhenUsed="1"/>
     <w:lsdException w:name="HTML Typewriter" w:semiHidden="1" w:unhideWhenUsed="1"/>
     <w:lsdException w:name="HTML Variable" w:semiHidden="1" w:unhideWhenUsed="1"/>
+    <w:lsdException w:name="Normal Table" w:semiHidden="1" w:unhideWhenUsed="1"/>
     <w:lsdException w:name="annotation subject" w:semiHidden="1" w:unhideWhenUsed="1"/>
     <w:lsdException w:name="No List" w:semiHidden="1" w:unhideWhenUsed="1"/>
     <w:lsdException w:name="Outline List 1" w:semiHidden="1" w:unhideWhenUsed="1"/>
@@ -1283,8 +1048,11 @@
     <w:lsdException w:name="Table Contemporary" w:semiHidden="1" w:unhideWhenUsed="1"/>
     <w:lsdException w:name="Table Elegant" w:semiHidden="1" w:unhideWhenUsed="1"/>
     <w:lsdException w:name="Table Professional" w:semiHidden="1" w:unhideWhenUsed="1"/>
+    <w:lsdException w:name="Table Subtle 1" w:semiHidden="1" w:unhideWhenUsed="1"/>
     <w:lsdException w:name="Table Subtle 2" w:semiHidden="1" w:unhideWhenUsed="1"/>
     <w:lsdException w:name="Table Web 1" w:semiHidden="1" w:unhideWhenUsed="1"/>
+    <w:lsdException w:name="Table Web 2" w:semiHidden="1" w:unhideWhenUsed="1"/>
+    <w:lsdException w:name="Table Web 3" w:semiHidden="1" w:unhideWhenUsed="1"/>
     <w:lsdException w:name="Balloon Text" w:semiHidden="1" w:unhideWhenUsed="1"/>
     <w:lsdException w:name="Table Grid" w:uiPriority="39"/>
     <w:lsdException w:name="Table Theme" w:semiHidden="1" w:unhideWhenUsed="1"/>

</xml_diff>

<commit_message>
criacao de casos de testes de funcionario, pesquisa Cliente e pesquisa Funcionario
</commit_message>
<xml_diff>
--- a/testes/casoTesteFuncionario.docx
+++ b/testes/casoTesteFuncionario.docx
@@ -810,6 +810,553 @@
       </w:tr>
     </w:tbl>
     <w:p/>
+    <w:p/>
+    <w:p/>
+    <w:p>
+      <w:pPr>
+        <w:jc w:val="center"/>
+        <w:rPr>
+          <w:b/>
+          <w:bCs/>
+          <w:sz w:val="36"/>
+          <w:szCs w:val="36"/>
+        </w:rPr>
+      </w:pPr>
+      <w:r>
+        <w:rPr>
+          <w:b/>
+          <w:bCs/>
+          <w:sz w:val="36"/>
+          <w:szCs w:val="36"/>
+        </w:rPr>
+        <w:lastRenderedPageBreak/>
+        <w:t>Relatório de execução de testes</w:t>
+      </w:r>
+    </w:p>
+    <w:tbl>
+      <w:tblPr>
+        <w:tblStyle w:val="Tabelacomgrade"/>
+        <w:tblW w:w="0" w:type="auto"/>
+        <w:tblLook w:val="04A0" w:firstRow="1" w:lastRow="0" w:firstColumn="1" w:lastColumn="0" w:noHBand="0" w:noVBand="1"/>
+      </w:tblPr>
+      <w:tblGrid>
+        <w:gridCol w:w="2829"/>
+        <w:gridCol w:w="2831"/>
+        <w:gridCol w:w="2834"/>
+      </w:tblGrid>
+      <w:tr>
+        <w:trPr>
+          <w:trHeight w:val="361"/>
+        </w:trPr>
+        <w:tc>
+          <w:tcPr>
+            <w:tcW w:w="2830" w:type="dxa"/>
+          </w:tcPr>
+          <w:p>
+            <w:pPr>
+              <w:jc w:val="center"/>
+              <w:rPr>
+                <w:b/>
+                <w:bCs/>
+                <w:sz w:val="24"/>
+                <w:szCs w:val="24"/>
+              </w:rPr>
+            </w:pPr>
+            <w:r>
+              <w:rPr>
+                <w:b/>
+                <w:bCs/>
+                <w:sz w:val="24"/>
+                <w:szCs w:val="24"/>
+              </w:rPr>
+              <w:t>Entrada</w:t>
+            </w:r>
+          </w:p>
+        </w:tc>
+        <w:tc>
+          <w:tcPr>
+            <w:tcW w:w="2831" w:type="dxa"/>
+          </w:tcPr>
+          <w:p>
+            <w:pPr>
+              <w:jc w:val="center"/>
+              <w:rPr>
+                <w:b/>
+                <w:bCs/>
+                <w:sz w:val="24"/>
+                <w:szCs w:val="24"/>
+              </w:rPr>
+            </w:pPr>
+            <w:r>
+              <w:rPr>
+                <w:b/>
+                <w:bCs/>
+                <w:sz w:val="24"/>
+                <w:szCs w:val="24"/>
+              </w:rPr>
+              <w:t>Resultado</w:t>
+            </w:r>
+          </w:p>
+        </w:tc>
+        <w:tc>
+          <w:tcPr>
+            <w:tcW w:w="2833" w:type="dxa"/>
+          </w:tcPr>
+          <w:p>
+            <w:pPr>
+              <w:jc w:val="center"/>
+              <w:rPr>
+                <w:b/>
+                <w:bCs/>
+                <w:sz w:val="24"/>
+                <w:szCs w:val="24"/>
+              </w:rPr>
+            </w:pPr>
+            <w:r>
+              <w:rPr>
+                <w:b/>
+                <w:bCs/>
+                <w:sz w:val="24"/>
+                <w:szCs w:val="24"/>
+              </w:rPr>
+              <w:t>Aprovado?</w:t>
+            </w:r>
+          </w:p>
+        </w:tc>
+      </w:tr>
+      <w:tr>
+        <w:tc>
+          <w:tcPr>
+            <w:tcW w:w="2830" w:type="dxa"/>
+          </w:tcPr>
+          <w:p>
+            <w:pPr>
+              <w:jc w:val="center"/>
+              <w:rPr>
+                <w:sz w:val="24"/>
+                <w:szCs w:val="24"/>
+              </w:rPr>
+            </w:pPr>
+            <w:r>
+              <w:rPr>
+                <w:sz w:val="24"/>
+                <w:szCs w:val="24"/>
+              </w:rPr>
+              <w:t>Gabriel</w:t>
+            </w:r>
+          </w:p>
+        </w:tc>
+        <w:tc>
+          <w:tcPr>
+            <w:tcW w:w="2831" w:type="dxa"/>
+          </w:tcPr>
+          <w:p>
+            <w:pPr>
+              <w:jc w:val="center"/>
+              <w:rPr>
+                <w:sz w:val="24"/>
+                <w:szCs w:val="24"/>
+              </w:rPr>
+            </w:pPr>
+            <w:r>
+              <w:t xml:space="preserve">Programa passa para próxima instrução: “Informe o </w:t>
+            </w:r>
+            <w:r>
+              <w:t>contato</w:t>
+            </w:r>
+            <w:r>
+              <w:t>:”</w:t>
+            </w:r>
+          </w:p>
+        </w:tc>
+        <w:tc>
+          <w:tcPr>
+            <w:tcW w:w="2833" w:type="dxa"/>
+          </w:tcPr>
+          <w:p>
+            <w:pPr>
+              <w:jc w:val="center"/>
+              <w:rPr>
+                <w:sz w:val="24"/>
+                <w:szCs w:val="24"/>
+              </w:rPr>
+            </w:pPr>
+            <w:r>
+              <w:rPr>
+                <w:sz w:val="24"/>
+                <w:szCs w:val="24"/>
+              </w:rPr>
+              <w:t>Sim</w:t>
+            </w:r>
+          </w:p>
+        </w:tc>
+      </w:tr>
+      <w:tr>
+        <w:tc>
+          <w:tcPr>
+            <w:tcW w:w="2830" w:type="dxa"/>
+          </w:tcPr>
+          <w:p>
+            <w:pPr>
+              <w:jc w:val="center"/>
+              <w:rPr>
+                <w:sz w:val="24"/>
+                <w:szCs w:val="24"/>
+              </w:rPr>
+            </w:pPr>
+            <w:r>
+              <w:rPr>
+                <w:sz w:val="24"/>
+                <w:szCs w:val="24"/>
+              </w:rPr>
+              <w:t>31995195277</w:t>
+            </w:r>
+          </w:p>
+        </w:tc>
+        <w:tc>
+          <w:tcPr>
+            <w:tcW w:w="2831" w:type="dxa"/>
+          </w:tcPr>
+          <w:p>
+            <w:pPr>
+              <w:jc w:val="center"/>
+              <w:rPr>
+                <w:sz w:val="24"/>
+                <w:szCs w:val="24"/>
+              </w:rPr>
+            </w:pPr>
+            <w:r>
+              <w:t xml:space="preserve">Programa passa para próxima instrução: “Informe o </w:t>
+            </w:r>
+            <w:r>
+              <w:t>cargo</w:t>
+            </w:r>
+            <w:r>
+              <w:t>:”</w:t>
+            </w:r>
+          </w:p>
+        </w:tc>
+        <w:tc>
+          <w:tcPr>
+            <w:tcW w:w="2833" w:type="dxa"/>
+          </w:tcPr>
+          <w:p>
+            <w:pPr>
+              <w:jc w:val="center"/>
+              <w:rPr>
+                <w:sz w:val="24"/>
+                <w:szCs w:val="24"/>
+              </w:rPr>
+            </w:pPr>
+            <w:r>
+              <w:rPr>
+                <w:sz w:val="24"/>
+                <w:szCs w:val="24"/>
+              </w:rPr>
+              <w:t>Sim</w:t>
+            </w:r>
+          </w:p>
+        </w:tc>
+      </w:tr>
+      <w:tr>
+        <w:trPr>
+          <w:trHeight w:val="77"/>
+        </w:trPr>
+        <w:tc>
+          <w:tcPr>
+            <w:tcW w:w="2830" w:type="dxa"/>
+          </w:tcPr>
+          <w:p>
+            <w:pPr>
+              <w:jc w:val="center"/>
+              <w:rPr>
+                <w:sz w:val="24"/>
+                <w:szCs w:val="24"/>
+              </w:rPr>
+            </w:pPr>
+            <w:r>
+              <w:rPr>
+                <w:sz w:val="24"/>
+                <w:szCs w:val="24"/>
+              </w:rPr>
+              <w:t>1</w:t>
+            </w:r>
+          </w:p>
+        </w:tc>
+        <w:tc>
+          <w:tcPr>
+            <w:tcW w:w="2831" w:type="dxa"/>
+          </w:tcPr>
+          <w:p>
+            <w:pPr>
+              <w:jc w:val="center"/>
+              <w:rPr>
+                <w:sz w:val="24"/>
+                <w:szCs w:val="24"/>
+              </w:rPr>
+            </w:pPr>
+            <w:r>
+              <w:rPr>
+                <w:sz w:val="24"/>
+                <w:szCs w:val="24"/>
+              </w:rPr>
+              <w:t xml:space="preserve">Cadastra cargo 1 (recepcionista) e passa para próxima instrução: “Informe o salário:” </w:t>
+            </w:r>
+          </w:p>
+        </w:tc>
+        <w:tc>
+          <w:tcPr>
+            <w:tcW w:w="2833" w:type="dxa"/>
+          </w:tcPr>
+          <w:p>
+            <w:pPr>
+              <w:jc w:val="center"/>
+              <w:rPr>
+                <w:sz w:val="24"/>
+                <w:szCs w:val="24"/>
+              </w:rPr>
+            </w:pPr>
+            <w:r>
+              <w:rPr>
+                <w:sz w:val="24"/>
+                <w:szCs w:val="24"/>
+              </w:rPr>
+              <w:t>Sim</w:t>
+            </w:r>
+          </w:p>
+        </w:tc>
+      </w:tr>
+      <w:tr>
+        <w:tc>
+          <w:tcPr>
+            <w:tcW w:w="2830" w:type="dxa"/>
+          </w:tcPr>
+          <w:p>
+            <w:pPr>
+              <w:jc w:val="center"/>
+              <w:rPr>
+                <w:sz w:val="24"/>
+                <w:szCs w:val="24"/>
+              </w:rPr>
+            </w:pPr>
+            <w:r>
+              <w:rPr>
+                <w:sz w:val="24"/>
+                <w:szCs w:val="24"/>
+              </w:rPr>
+              <w:t>2000</w:t>
+            </w:r>
+          </w:p>
+        </w:tc>
+        <w:tc>
+          <w:tcPr>
+            <w:tcW w:w="2831" w:type="dxa"/>
+          </w:tcPr>
+          <w:p>
+            <w:pPr>
+              <w:jc w:val="center"/>
+              <w:rPr>
+                <w:sz w:val="24"/>
+                <w:szCs w:val="24"/>
+              </w:rPr>
+            </w:pPr>
+            <w:r>
+              <w:rPr>
+                <w:sz w:val="24"/>
+                <w:szCs w:val="24"/>
+              </w:rPr>
+              <w:t>Cadastra salário e pergunta se deseja cadastrar mais funcionário</w:t>
+            </w:r>
+          </w:p>
+        </w:tc>
+        <w:tc>
+          <w:tcPr>
+            <w:tcW w:w="2833" w:type="dxa"/>
+          </w:tcPr>
+          <w:p>
+            <w:pPr>
+              <w:jc w:val="center"/>
+              <w:rPr>
+                <w:sz w:val="24"/>
+                <w:szCs w:val="24"/>
+              </w:rPr>
+            </w:pPr>
+            <w:r>
+              <w:rPr>
+                <w:sz w:val="24"/>
+                <w:szCs w:val="24"/>
+              </w:rPr>
+              <w:t>Sim</w:t>
+            </w:r>
+          </w:p>
+        </w:tc>
+      </w:tr>
+      <w:tr>
+        <w:tblPrEx>
+          <w:tblCellMar>
+            <w:left w:w="70" w:type="dxa"/>
+            <w:right w:w="70" w:type="dxa"/>
+          </w:tblCellMar>
+          <w:tblLook w:val="0000" w:firstRow="0" w:lastRow="0" w:firstColumn="0" w:lastColumn="0" w:noHBand="0" w:noVBand="0"/>
+        </w:tblPrEx>
+        <w:trPr>
+          <w:trHeight w:val="753"/>
+        </w:trPr>
+        <w:tc>
+          <w:tcPr>
+            <w:tcW w:w="2830" w:type="dxa"/>
+          </w:tcPr>
+          <w:p>
+            <w:pPr>
+              <w:spacing w:after="160" w:line="259" w:lineRule="auto"/>
+              <w:jc w:val="center"/>
+              <w:rPr>
+                <w:sz w:val="24"/>
+                <w:szCs w:val="24"/>
+              </w:rPr>
+            </w:pPr>
+            <w:r>
+              <w:rPr>
+                <w:sz w:val="24"/>
+                <w:szCs w:val="24"/>
+              </w:rPr>
+              <w:t>S</w:t>
+            </w:r>
+          </w:p>
+          <w:p>
+            <w:pPr>
+              <w:spacing w:after="160" w:line="259" w:lineRule="auto"/>
+              <w:jc w:val="center"/>
+              <w:rPr>
+                <w:sz w:val="24"/>
+                <w:szCs w:val="24"/>
+              </w:rPr>
+            </w:pPr>
+          </w:p>
+          <w:p>
+            <w:pPr>
+              <w:spacing w:after="160" w:line="259" w:lineRule="auto"/>
+              <w:jc w:val="center"/>
+              <w:rPr>
+                <w:sz w:val="24"/>
+                <w:szCs w:val="24"/>
+              </w:rPr>
+            </w:pPr>
+            <w:r>
+              <w:rPr>
+                <w:sz w:val="24"/>
+                <w:szCs w:val="24"/>
+              </w:rPr>
+              <w:t>N</w:t>
+            </w:r>
+          </w:p>
+        </w:tc>
+        <w:tc>
+          <w:tcPr>
+            <w:tcW w:w="2830" w:type="dxa"/>
+          </w:tcPr>
+          <w:p>
+            <w:pPr>
+              <w:jc w:val="center"/>
+              <w:rPr>
+                <w:sz w:val="24"/>
+                <w:szCs w:val="24"/>
+              </w:rPr>
+            </w:pPr>
+            <w:r>
+              <w:rPr>
+                <w:sz w:val="24"/>
+                <w:szCs w:val="24"/>
+              </w:rPr>
+              <w:t xml:space="preserve">Volta para o começo do cadastro de funcionário </w:t>
+            </w:r>
+          </w:p>
+          <w:p>
+            <w:pPr>
+              <w:jc w:val="center"/>
+              <w:rPr>
+                <w:sz w:val="24"/>
+                <w:szCs w:val="24"/>
+              </w:rPr>
+            </w:pPr>
+          </w:p>
+          <w:p>
+            <w:pPr>
+              <w:jc w:val="center"/>
+              <w:rPr>
+                <w:sz w:val="24"/>
+                <w:szCs w:val="24"/>
+              </w:rPr>
+            </w:pPr>
+            <w:r>
+              <w:rPr>
+                <w:sz w:val="24"/>
+                <w:szCs w:val="24"/>
+              </w:rPr>
+              <w:t>Volta para o menu principal do programa</w:t>
+            </w:r>
+          </w:p>
+        </w:tc>
+        <w:tc>
+          <w:tcPr>
+            <w:tcW w:w="2834" w:type="dxa"/>
+          </w:tcPr>
+          <w:p>
+            <w:pPr>
+              <w:jc w:val="center"/>
+              <w:rPr>
+                <w:sz w:val="24"/>
+                <w:szCs w:val="24"/>
+              </w:rPr>
+            </w:pPr>
+            <w:r>
+              <w:rPr>
+                <w:sz w:val="24"/>
+                <w:szCs w:val="24"/>
+              </w:rPr>
+              <w:t>Sim</w:t>
+            </w:r>
+          </w:p>
+          <w:p>
+            <w:pPr>
+              <w:rPr>
+                <w:sz w:val="24"/>
+                <w:szCs w:val="24"/>
+              </w:rPr>
+            </w:pPr>
+          </w:p>
+          <w:p>
+            <w:pPr>
+              <w:rPr>
+                <w:sz w:val="24"/>
+                <w:szCs w:val="24"/>
+              </w:rPr>
+            </w:pPr>
+          </w:p>
+          <w:p>
+            <w:pPr>
+              <w:jc w:val="center"/>
+              <w:rPr>
+                <w:sz w:val="24"/>
+                <w:szCs w:val="24"/>
+              </w:rPr>
+            </w:pPr>
+            <w:r>
+              <w:rPr>
+                <w:sz w:val="24"/>
+                <w:szCs w:val="24"/>
+              </w:rPr>
+              <w:t>Sim</w:t>
+            </w:r>
+          </w:p>
+        </w:tc>
+      </w:tr>
+    </w:tbl>
+    <w:p>
+      <w:r>
+        <w:tab/>
+      </w:r>
+    </w:p>
     <w:p/>
     <w:p/>
     <w:sectPr>

</xml_diff>